<commit_message>
added signs into tab "decide"
</commit_message>
<xml_diff>
--- a/DMTGenerator/Resources/q.docx
+++ b/DMTGenerator/Resources/q.docx
@@ -43,43 +43,43 @@
           <w:sz w:val="28"/>
           <w:szCs w:val="28"/>
         </w:rPr>
-        <w:t xml:space="preserve"> -1x1+(7x2) &lt;= 6</w:t>
-      </w:r>
-    </w:p>
-    <w:p>
-      <w:pPr/>
-      <w:r>
-        <w:rPr>
-          <w:lang w:val="ru-RU"/>
-          <w:rFonts w:ascii="Calibri" w:hAnsi="Calibri" w:cs="Calibri"/>
-          <w:sz w:val="28"/>
-          <w:szCs w:val="28"/>
-        </w:rPr>
-        <w:t xml:space="preserve"> 10x1+(-8x2) &lt;= 11</w:t>
-      </w:r>
-    </w:p>
-    <w:p>
-      <w:pPr/>
-      <w:r>
-        <w:rPr>
-          <w:lang w:val="ru-RU"/>
-          <w:rFonts w:ascii="Calibri" w:hAnsi="Calibri" w:cs="Calibri"/>
-          <w:sz w:val="28"/>
-          <w:szCs w:val="28"/>
-        </w:rPr>
-        <w:t xml:space="preserve"> 9x1+(-9x2) &lt;= 0</w:t>
-      </w:r>
-    </w:p>
-    <w:p>
-      <w:pPr/>
-      <w:r>
-        <w:rPr>
-          <w:lang w:val="ru-RU"/>
-          <w:rFonts w:ascii="Calibri" w:hAnsi="Calibri" w:cs="Calibri"/>
-          <w:sz w:val="28"/>
-          <w:szCs w:val="28"/>
-        </w:rPr>
-        <w:t xml:space="preserve"> -13x1+(9x2) &lt;= 2</w:t>
+        <w:t xml:space="preserve"> 4x1+(-8x2) &lt;= 0</w:t>
+      </w:r>
+    </w:p>
+    <w:p>
+      <w:pPr/>
+      <w:r>
+        <w:rPr>
+          <w:lang w:val="ru-RU"/>
+          <w:rFonts w:ascii="Calibri" w:hAnsi="Calibri" w:cs="Calibri"/>
+          <w:sz w:val="28"/>
+          <w:szCs w:val="28"/>
+        </w:rPr>
+        <w:t xml:space="preserve"> 6x1+(-12x2) &lt;= 11</w:t>
+      </w:r>
+    </w:p>
+    <w:p>
+      <w:pPr/>
+      <w:r>
+        <w:rPr>
+          <w:lang w:val="ru-RU"/>
+          <w:rFonts w:ascii="Calibri" w:hAnsi="Calibri" w:cs="Calibri"/>
+          <w:sz w:val="28"/>
+          <w:szCs w:val="28"/>
+        </w:rPr>
+        <w:t xml:space="preserve"> -8x1+(6x2) &lt;= 14</w:t>
+      </w:r>
+    </w:p>
+    <w:p>
+      <w:pPr/>
+      <w:r>
+        <w:rPr>
+          <w:lang w:val="ru-RU"/>
+          <w:rFonts w:ascii="Calibri" w:hAnsi="Calibri" w:cs="Calibri"/>
+          <w:sz w:val="28"/>
+          <w:szCs w:val="28"/>
+        </w:rPr>
+        <w:t xml:space="preserve"> 2x1+(9x2) &lt;= 13</w:t>
       </w:r>
     </w:p>
     <w:p>
@@ -103,7 +103,970 @@
           <w:sz w:val="28"/>
           <w:szCs w:val="28"/>
         </w:rPr>
-        <w:t>F(x1,x2) = -12x1 + (8x2) -&gt; min</w:t>
+        <w:t>F(x1,x2) = 13x1 + (-11x2) -&gt; max</w:t>
+      </w:r>
+    </w:p>
+    <w:p>
+      <w:pPr>
+        <w:rPr>
+          <w:rFonts/>
+          <w:sz w:val="28"/>
+          <w:szCs w:val="28"/>
+        </w:rPr>
+      </w:pPr>
+    </w:p>
+    <w:p>
+      <w:pPr>
+        <w:jc w:val="center"/>
+      </w:pPr>
+      <w:r>
+        <w:rPr>
+          <w:lang w:val="ru-RU"/>
+          <w:rFonts w:ascii="Calibri" w:hAnsi="Calibri" w:cs="Calibri"/>
+          <w:sz w:val="28"/>
+          <w:szCs w:val="28"/>
+        </w:rPr>
+        <w:t>Билет №2</w:t>
+      </w:r>
+    </w:p>
+    <w:p>
+      <w:pPr/>
+      <w:r>
+        <w:rPr>
+          <w:lang w:val="ru-RU"/>
+          <w:rFonts w:ascii="Calibri" w:hAnsi="Calibri" w:cs="Calibri"/>
+          <w:sz w:val="28"/>
+          <w:szCs w:val="28"/>
+        </w:rPr>
+        <w:t xml:space="preserve">Решить симплексным методом, с использованием симплексной таблицы при следующих условиях: </w:t>
+      </w:r>
+    </w:p>
+    <w:p>
+      <w:pPr/>
+      <w:r>
+        <w:rPr>
+          <w:lang w:val="ru-RU"/>
+          <w:rFonts w:ascii="Calibri" w:hAnsi="Calibri" w:cs="Calibri"/>
+          <w:sz w:val="28"/>
+          <w:szCs w:val="28"/>
+        </w:rPr>
+        <w:t xml:space="preserve"> 4x1+(-11x2) &lt;= 0</w:t>
+      </w:r>
+    </w:p>
+    <w:p>
+      <w:pPr/>
+      <w:r>
+        <w:rPr>
+          <w:lang w:val="ru-RU"/>
+          <w:rFonts w:ascii="Calibri" w:hAnsi="Calibri" w:cs="Calibri"/>
+          <w:sz w:val="28"/>
+          <w:szCs w:val="28"/>
+        </w:rPr>
+        <w:t xml:space="preserve"> -6x1+(3x2) &lt;= 6</w:t>
+      </w:r>
+    </w:p>
+    <w:p>
+      <w:pPr/>
+      <w:r>
+        <w:rPr>
+          <w:lang w:val="ru-RU"/>
+          <w:rFonts w:ascii="Calibri" w:hAnsi="Calibri" w:cs="Calibri"/>
+          <w:sz w:val="28"/>
+          <w:szCs w:val="28"/>
+        </w:rPr>
+        <w:t xml:space="preserve"> 8x1+(-3x2) &lt;= 14</w:t>
+      </w:r>
+    </w:p>
+    <w:p>
+      <w:pPr/>
+      <w:r>
+        <w:rPr>
+          <w:lang w:val="ru-RU"/>
+          <w:rFonts w:ascii="Calibri" w:hAnsi="Calibri" w:cs="Calibri"/>
+          <w:sz w:val="28"/>
+          <w:szCs w:val="28"/>
+        </w:rPr>
+        <w:t xml:space="preserve"> -5x1+(2x2) &lt;= 12</w:t>
+      </w:r>
+    </w:p>
+    <w:p>
+      <w:pPr/>
+      <w:r>
+        <w:rPr>
+          <w:lang w:val="ru-RU"/>
+          <w:rFonts w:ascii="Calibri" w:hAnsi="Calibri" w:cs="Calibri"/>
+          <w:sz w:val="28"/>
+          <w:szCs w:val="28"/>
+        </w:rPr>
+        <w:t xml:space="preserve"> x1x2 &gt;= 0</w:t>
+      </w:r>
+    </w:p>
+    <w:p>
+      <w:pPr/>
+      <w:r>
+        <w:rPr>
+          <w:lang w:val="ru-RU"/>
+          <w:rFonts w:ascii="Calibri" w:hAnsi="Calibri" w:cs="Calibri"/>
+          <w:sz w:val="28"/>
+          <w:szCs w:val="28"/>
+        </w:rPr>
+        <w:t>F(x1,x2) = 2x1 + (-4x2) -&gt; min</w:t>
+      </w:r>
+    </w:p>
+    <w:p>
+      <w:pPr>
+        <w:rPr>
+          <w:rFonts/>
+          <w:sz w:val="28"/>
+          <w:szCs w:val="28"/>
+        </w:rPr>
+      </w:pPr>
+    </w:p>
+    <w:p>
+      <w:pPr>
+        <w:jc w:val="center"/>
+      </w:pPr>
+      <w:r>
+        <w:rPr>
+          <w:lang w:val="ru-RU"/>
+          <w:rFonts w:ascii="Calibri" w:hAnsi="Calibri" w:cs="Calibri"/>
+          <w:sz w:val="28"/>
+          <w:szCs w:val="28"/>
+        </w:rPr>
+        <w:t>Билет №3</w:t>
+      </w:r>
+    </w:p>
+    <w:p>
+      <w:pPr/>
+      <w:r>
+        <w:rPr>
+          <w:lang w:val="ru-RU"/>
+          <w:rFonts w:ascii="Calibri" w:hAnsi="Calibri" w:cs="Calibri"/>
+          <w:sz w:val="28"/>
+          <w:szCs w:val="28"/>
+        </w:rPr>
+        <w:t xml:space="preserve">Решить симплексным методом, с использованием симплексной таблицы при следующих условиях: </w:t>
+      </w:r>
+    </w:p>
+    <w:p>
+      <w:pPr/>
+      <w:r>
+        <w:rPr>
+          <w:lang w:val="ru-RU"/>
+          <w:rFonts w:ascii="Calibri" w:hAnsi="Calibri" w:cs="Calibri"/>
+          <w:sz w:val="28"/>
+          <w:szCs w:val="28"/>
+        </w:rPr>
+        <w:t xml:space="preserve"> 2x1+(-1x2) &lt;= 1</w:t>
+      </w:r>
+    </w:p>
+    <w:p>
+      <w:pPr/>
+      <w:r>
+        <w:rPr>
+          <w:lang w:val="ru-RU"/>
+          <w:rFonts w:ascii="Calibri" w:hAnsi="Calibri" w:cs="Calibri"/>
+          <w:sz w:val="28"/>
+          <w:szCs w:val="28"/>
+        </w:rPr>
+        <w:t xml:space="preserve"> -12x1+(11x2) &lt;= 2</w:t>
+      </w:r>
+    </w:p>
+    <w:p>
+      <w:pPr/>
+      <w:r>
+        <w:rPr>
+          <w:lang w:val="ru-RU"/>
+          <w:rFonts w:ascii="Calibri" w:hAnsi="Calibri" w:cs="Calibri"/>
+          <w:sz w:val="28"/>
+          <w:szCs w:val="28"/>
+        </w:rPr>
+        <w:t xml:space="preserve"> -2x1+(2x2) &lt;= 9</w:t>
+      </w:r>
+    </w:p>
+    <w:p>
+      <w:pPr/>
+      <w:r>
+        <w:rPr>
+          <w:lang w:val="ru-RU"/>
+          <w:rFonts w:ascii="Calibri" w:hAnsi="Calibri" w:cs="Calibri"/>
+          <w:sz w:val="28"/>
+          <w:szCs w:val="28"/>
+        </w:rPr>
+        <w:t xml:space="preserve"> -2x1+(4x2) &lt;= 2</w:t>
+      </w:r>
+    </w:p>
+    <w:p>
+      <w:pPr/>
+      <w:r>
+        <w:rPr>
+          <w:lang w:val="ru-RU"/>
+          <w:rFonts w:ascii="Calibri" w:hAnsi="Calibri" w:cs="Calibri"/>
+          <w:sz w:val="28"/>
+          <w:szCs w:val="28"/>
+        </w:rPr>
+        <w:t xml:space="preserve"> x1x2 &gt;= 0</w:t>
+      </w:r>
+    </w:p>
+    <w:p>
+      <w:pPr/>
+      <w:r>
+        <w:rPr>
+          <w:lang w:val="ru-RU"/>
+          <w:rFonts w:ascii="Calibri" w:hAnsi="Calibri" w:cs="Calibri"/>
+          <w:sz w:val="28"/>
+          <w:szCs w:val="28"/>
+        </w:rPr>
+        <w:t>F(x1,x2) = -13x1 + (3x2) -&gt; min</w:t>
+      </w:r>
+    </w:p>
+    <w:p>
+      <w:pPr>
+        <w:rPr>
+          <w:rFonts/>
+          <w:sz w:val="28"/>
+          <w:szCs w:val="28"/>
+        </w:rPr>
+      </w:pPr>
+    </w:p>
+    <w:p>
+      <w:pPr>
+        <w:jc w:val="center"/>
+      </w:pPr>
+      <w:r>
+        <w:rPr>
+          <w:lang w:val="ru-RU"/>
+          <w:rFonts w:ascii="Calibri" w:hAnsi="Calibri" w:cs="Calibri"/>
+          <w:sz w:val="28"/>
+          <w:szCs w:val="28"/>
+        </w:rPr>
+        <w:t>Билет №4</w:t>
+      </w:r>
+    </w:p>
+    <w:p>
+      <w:pPr/>
+      <w:r>
+        <w:rPr>
+          <w:lang w:val="ru-RU"/>
+          <w:rFonts w:ascii="Calibri" w:hAnsi="Calibri" w:cs="Calibri"/>
+          <w:sz w:val="28"/>
+          <w:szCs w:val="28"/>
+        </w:rPr>
+        <w:t xml:space="preserve">Решить симплексным методом, с использованием симплексной таблицы при следующих условиях: </w:t>
+      </w:r>
+    </w:p>
+    <w:p>
+      <w:pPr/>
+      <w:r>
+        <w:rPr>
+          <w:lang w:val="ru-RU"/>
+          <w:rFonts w:ascii="Calibri" w:hAnsi="Calibri" w:cs="Calibri"/>
+          <w:sz w:val="28"/>
+          <w:szCs w:val="28"/>
+        </w:rPr>
+        <w:t xml:space="preserve"> 6x1+(-9x2) &lt;= 2</w:t>
+      </w:r>
+    </w:p>
+    <w:p>
+      <w:pPr/>
+      <w:r>
+        <w:rPr>
+          <w:lang w:val="ru-RU"/>
+          <w:rFonts w:ascii="Calibri" w:hAnsi="Calibri" w:cs="Calibri"/>
+          <w:sz w:val="28"/>
+          <w:szCs w:val="28"/>
+        </w:rPr>
+        <w:t xml:space="preserve"> 5x1+(-3x2) &lt;= 9</w:t>
+      </w:r>
+    </w:p>
+    <w:p>
+      <w:pPr/>
+      <w:r>
+        <w:rPr>
+          <w:lang w:val="ru-RU"/>
+          <w:rFonts w:ascii="Calibri" w:hAnsi="Calibri" w:cs="Calibri"/>
+          <w:sz w:val="28"/>
+          <w:szCs w:val="28"/>
+        </w:rPr>
+        <w:t xml:space="preserve"> 8x1+(-9x2) &lt;= 6</w:t>
+      </w:r>
+    </w:p>
+    <w:p>
+      <w:pPr/>
+      <w:r>
+        <w:rPr>
+          <w:lang w:val="ru-RU"/>
+          <w:rFonts w:ascii="Calibri" w:hAnsi="Calibri" w:cs="Calibri"/>
+          <w:sz w:val="28"/>
+          <w:szCs w:val="28"/>
+        </w:rPr>
+        <w:t xml:space="preserve"> -11x1+(9x2) &lt;= 11</w:t>
+      </w:r>
+    </w:p>
+    <w:p>
+      <w:pPr/>
+      <w:r>
+        <w:rPr>
+          <w:lang w:val="ru-RU"/>
+          <w:rFonts w:ascii="Calibri" w:hAnsi="Calibri" w:cs="Calibri"/>
+          <w:sz w:val="28"/>
+          <w:szCs w:val="28"/>
+        </w:rPr>
+        <w:t xml:space="preserve"> x1x2 &gt;= 0</w:t>
+      </w:r>
+    </w:p>
+    <w:p>
+      <w:pPr/>
+      <w:r>
+        <w:rPr>
+          <w:lang w:val="ru-RU"/>
+          <w:rFonts w:ascii="Calibri" w:hAnsi="Calibri" w:cs="Calibri"/>
+          <w:sz w:val="28"/>
+          <w:szCs w:val="28"/>
+        </w:rPr>
+        <w:t>F(x1,x2) = -11x1 + (10x2) -&gt; min</w:t>
+      </w:r>
+    </w:p>
+    <w:p>
+      <w:pPr>
+        <w:rPr>
+          <w:rFonts/>
+          <w:sz w:val="28"/>
+          <w:szCs w:val="28"/>
+        </w:rPr>
+      </w:pPr>
+    </w:p>
+    <w:p>
+      <w:pPr>
+        <w:jc w:val="center"/>
+      </w:pPr>
+      <w:r>
+        <w:rPr>
+          <w:lang w:val="ru-RU"/>
+          <w:rFonts w:ascii="Calibri" w:hAnsi="Calibri" w:cs="Calibri"/>
+          <w:sz w:val="28"/>
+          <w:szCs w:val="28"/>
+        </w:rPr>
+        <w:t>Билет №5</w:t>
+      </w:r>
+    </w:p>
+    <w:p>
+      <w:pPr/>
+      <w:r>
+        <w:rPr>
+          <w:lang w:val="ru-RU"/>
+          <w:rFonts w:ascii="Calibri" w:hAnsi="Calibri" w:cs="Calibri"/>
+          <w:sz w:val="28"/>
+          <w:szCs w:val="28"/>
+        </w:rPr>
+        <w:t xml:space="preserve">Решить симплексным методом, с использованием симплексной таблицы при следующих условиях: </w:t>
+      </w:r>
+    </w:p>
+    <w:p>
+      <w:pPr/>
+      <w:r>
+        <w:rPr>
+          <w:lang w:val="ru-RU"/>
+          <w:rFonts w:ascii="Calibri" w:hAnsi="Calibri" w:cs="Calibri"/>
+          <w:sz w:val="28"/>
+          <w:szCs w:val="28"/>
+        </w:rPr>
+        <w:t xml:space="preserve"> -10x1+(4x2) &lt;= 4</w:t>
+      </w:r>
+    </w:p>
+    <w:p>
+      <w:pPr/>
+      <w:r>
+        <w:rPr>
+          <w:lang w:val="ru-RU"/>
+          <w:rFonts w:ascii="Calibri" w:hAnsi="Calibri" w:cs="Calibri"/>
+          <w:sz w:val="28"/>
+          <w:szCs w:val="28"/>
+        </w:rPr>
+        <w:t xml:space="preserve"> 5x1+(-2x2) &lt;= 13</w:t>
+      </w:r>
+    </w:p>
+    <w:p>
+      <w:pPr/>
+      <w:r>
+        <w:rPr>
+          <w:lang w:val="ru-RU"/>
+          <w:rFonts w:ascii="Calibri" w:hAnsi="Calibri" w:cs="Calibri"/>
+          <w:sz w:val="28"/>
+          <w:szCs w:val="28"/>
+        </w:rPr>
+        <w:t xml:space="preserve"> 6x1+(-14x2) &lt;= 8</w:t>
+      </w:r>
+    </w:p>
+    <w:p>
+      <w:pPr/>
+      <w:r>
+        <w:rPr>
+          <w:lang w:val="ru-RU"/>
+          <w:rFonts w:ascii="Calibri" w:hAnsi="Calibri" w:cs="Calibri"/>
+          <w:sz w:val="28"/>
+          <w:szCs w:val="28"/>
+        </w:rPr>
+        <w:t xml:space="preserve"> -2x1+(3x2) &lt;= 14</w:t>
+      </w:r>
+    </w:p>
+    <w:p>
+      <w:pPr/>
+      <w:r>
+        <w:rPr>
+          <w:lang w:val="ru-RU"/>
+          <w:rFonts w:ascii="Calibri" w:hAnsi="Calibri" w:cs="Calibri"/>
+          <w:sz w:val="28"/>
+          <w:szCs w:val="28"/>
+        </w:rPr>
+        <w:t xml:space="preserve"> x1x2 &gt;= 0</w:t>
+      </w:r>
+    </w:p>
+    <w:p>
+      <w:pPr/>
+      <w:r>
+        <w:rPr>
+          <w:lang w:val="ru-RU"/>
+          <w:rFonts w:ascii="Calibri" w:hAnsi="Calibri" w:cs="Calibri"/>
+          <w:sz w:val="28"/>
+          <w:szCs w:val="28"/>
+        </w:rPr>
+        <w:t>F(x1,x2) = 4x1 + (-3x2) -&gt; min</w:t>
+      </w:r>
+    </w:p>
+    <w:p>
+      <w:pPr>
+        <w:rPr>
+          <w:rFonts/>
+          <w:sz w:val="28"/>
+          <w:szCs w:val="28"/>
+        </w:rPr>
+      </w:pPr>
+    </w:p>
+    <w:p>
+      <w:pPr>
+        <w:jc w:val="center"/>
+      </w:pPr>
+      <w:r>
+        <w:rPr>
+          <w:lang w:val="ru-RU"/>
+          <w:rFonts w:ascii="Calibri" w:hAnsi="Calibri" w:cs="Calibri"/>
+          <w:sz w:val="28"/>
+          <w:szCs w:val="28"/>
+        </w:rPr>
+        <w:t>Билет №6</w:t>
+      </w:r>
+    </w:p>
+    <w:p>
+      <w:pPr/>
+      <w:r>
+        <w:rPr>
+          <w:lang w:val="ru-RU"/>
+          <w:rFonts w:ascii="Calibri" w:hAnsi="Calibri" w:cs="Calibri"/>
+          <w:sz w:val="28"/>
+          <w:szCs w:val="28"/>
+        </w:rPr>
+        <w:t xml:space="preserve">Решить симплексным методом, с использованием симплексной таблицы при следующих условиях: </w:t>
+      </w:r>
+    </w:p>
+    <w:p>
+      <w:pPr/>
+      <w:r>
+        <w:rPr>
+          <w:lang w:val="ru-RU"/>
+          <w:rFonts w:ascii="Calibri" w:hAnsi="Calibri" w:cs="Calibri"/>
+          <w:sz w:val="28"/>
+          <w:szCs w:val="28"/>
+        </w:rPr>
+        <w:t xml:space="preserve"> -14x1+(1x2) &lt;= 9</w:t>
+      </w:r>
+    </w:p>
+    <w:p>
+      <w:pPr/>
+      <w:r>
+        <w:rPr>
+          <w:lang w:val="ru-RU"/>
+          <w:rFonts w:ascii="Calibri" w:hAnsi="Calibri" w:cs="Calibri"/>
+          <w:sz w:val="28"/>
+          <w:szCs w:val="28"/>
+        </w:rPr>
+        <w:t xml:space="preserve"> 7x1+(-9x2) &lt;= 4</w:t>
+      </w:r>
+    </w:p>
+    <w:p>
+      <w:pPr/>
+      <w:r>
+        <w:rPr>
+          <w:lang w:val="ru-RU"/>
+          <w:rFonts w:ascii="Calibri" w:hAnsi="Calibri" w:cs="Calibri"/>
+          <w:sz w:val="28"/>
+          <w:szCs w:val="28"/>
+        </w:rPr>
+        <w:t xml:space="preserve"> 0x1+(1x2) &lt;= 5</w:t>
+      </w:r>
+    </w:p>
+    <w:p>
+      <w:pPr/>
+      <w:r>
+        <w:rPr>
+          <w:lang w:val="ru-RU"/>
+          <w:rFonts w:ascii="Calibri" w:hAnsi="Calibri" w:cs="Calibri"/>
+          <w:sz w:val="28"/>
+          <w:szCs w:val="28"/>
+        </w:rPr>
+        <w:t xml:space="preserve"> 1x1+(-2x2) &lt;= 3</w:t>
+      </w:r>
+    </w:p>
+    <w:p>
+      <w:pPr/>
+      <w:r>
+        <w:rPr>
+          <w:lang w:val="ru-RU"/>
+          <w:rFonts w:ascii="Calibri" w:hAnsi="Calibri" w:cs="Calibri"/>
+          <w:sz w:val="28"/>
+          <w:szCs w:val="28"/>
+        </w:rPr>
+        <w:t xml:space="preserve"> x1x2 &gt;= 0</w:t>
+      </w:r>
+    </w:p>
+    <w:p>
+      <w:pPr/>
+      <w:r>
+        <w:rPr>
+          <w:lang w:val="ru-RU"/>
+          <w:rFonts w:ascii="Calibri" w:hAnsi="Calibri" w:cs="Calibri"/>
+          <w:sz w:val="28"/>
+          <w:szCs w:val="28"/>
+        </w:rPr>
+        <w:t>F(x1,x2) = -15x1 + (7x2) -&gt; min</w:t>
+      </w:r>
+    </w:p>
+    <w:p>
+      <w:pPr>
+        <w:rPr>
+          <w:rFonts/>
+          <w:sz w:val="28"/>
+          <w:szCs w:val="28"/>
+        </w:rPr>
+      </w:pPr>
+    </w:p>
+    <w:p>
+      <w:pPr>
+        <w:jc w:val="center"/>
+      </w:pPr>
+      <w:r>
+        <w:rPr>
+          <w:lang w:val="ru-RU"/>
+          <w:rFonts w:ascii="Calibri" w:hAnsi="Calibri" w:cs="Calibri"/>
+          <w:sz w:val="28"/>
+          <w:szCs w:val="28"/>
+        </w:rPr>
+        <w:t>Билет №7</w:t>
+      </w:r>
+    </w:p>
+    <w:p>
+      <w:pPr/>
+      <w:r>
+        <w:rPr>
+          <w:lang w:val="ru-RU"/>
+          <w:rFonts w:ascii="Calibri" w:hAnsi="Calibri" w:cs="Calibri"/>
+          <w:sz w:val="28"/>
+          <w:szCs w:val="28"/>
+        </w:rPr>
+        <w:t xml:space="preserve">Решить симплексным методом, с использованием симплексной таблицы при следующих условиях: </w:t>
+      </w:r>
+    </w:p>
+    <w:p>
+      <w:pPr/>
+      <w:r>
+        <w:rPr>
+          <w:lang w:val="ru-RU"/>
+          <w:rFonts w:ascii="Calibri" w:hAnsi="Calibri" w:cs="Calibri"/>
+          <w:sz w:val="28"/>
+          <w:szCs w:val="28"/>
+        </w:rPr>
+        <w:t xml:space="preserve"> 3x1+(-15x2) &lt;= 6</w:t>
+      </w:r>
+    </w:p>
+    <w:p>
+      <w:pPr/>
+      <w:r>
+        <w:rPr>
+          <w:lang w:val="ru-RU"/>
+          <w:rFonts w:ascii="Calibri" w:hAnsi="Calibri" w:cs="Calibri"/>
+          <w:sz w:val="28"/>
+          <w:szCs w:val="28"/>
+        </w:rPr>
+        <w:t xml:space="preserve"> -13x1+(2x2) &lt;= 12</w:t>
+      </w:r>
+    </w:p>
+    <w:p>
+      <w:pPr/>
+      <w:r>
+        <w:rPr>
+          <w:lang w:val="ru-RU"/>
+          <w:rFonts w:ascii="Calibri" w:hAnsi="Calibri" w:cs="Calibri"/>
+          <w:sz w:val="28"/>
+          <w:szCs w:val="28"/>
+        </w:rPr>
+        <w:t xml:space="preserve"> -2x1+(13x2) &lt;= 2</w:t>
+      </w:r>
+    </w:p>
+    <w:p>
+      <w:pPr/>
+      <w:r>
+        <w:rPr>
+          <w:lang w:val="ru-RU"/>
+          <w:rFonts w:ascii="Calibri" w:hAnsi="Calibri" w:cs="Calibri"/>
+          <w:sz w:val="28"/>
+          <w:szCs w:val="28"/>
+        </w:rPr>
+        <w:t xml:space="preserve"> -10x1+(8x2) &lt;= 8</w:t>
+      </w:r>
+    </w:p>
+    <w:p>
+      <w:pPr/>
+      <w:r>
+        <w:rPr>
+          <w:lang w:val="ru-RU"/>
+          <w:rFonts w:ascii="Calibri" w:hAnsi="Calibri" w:cs="Calibri"/>
+          <w:sz w:val="28"/>
+          <w:szCs w:val="28"/>
+        </w:rPr>
+        <w:t xml:space="preserve"> x1x2 &gt;= 0</w:t>
+      </w:r>
+    </w:p>
+    <w:p>
+      <w:pPr/>
+      <w:r>
+        <w:rPr>
+          <w:lang w:val="ru-RU"/>
+          <w:rFonts w:ascii="Calibri" w:hAnsi="Calibri" w:cs="Calibri"/>
+          <w:sz w:val="28"/>
+          <w:szCs w:val="28"/>
+        </w:rPr>
+        <w:t>F(x1,x2) = 14x1 + (-15x2) -&gt; max</w:t>
+      </w:r>
+    </w:p>
+    <w:p>
+      <w:pPr>
+        <w:rPr>
+          <w:rFonts/>
+          <w:sz w:val="28"/>
+          <w:szCs w:val="28"/>
+        </w:rPr>
+      </w:pPr>
+    </w:p>
+    <w:p>
+      <w:pPr>
+        <w:jc w:val="center"/>
+      </w:pPr>
+      <w:r>
+        <w:rPr>
+          <w:lang w:val="ru-RU"/>
+          <w:rFonts w:ascii="Calibri" w:hAnsi="Calibri" w:cs="Calibri"/>
+          <w:sz w:val="28"/>
+          <w:szCs w:val="28"/>
+        </w:rPr>
+        <w:t>Билет №8</w:t>
+      </w:r>
+    </w:p>
+    <w:p>
+      <w:pPr/>
+      <w:r>
+        <w:rPr>
+          <w:lang w:val="ru-RU"/>
+          <w:rFonts w:ascii="Calibri" w:hAnsi="Calibri" w:cs="Calibri"/>
+          <w:sz w:val="28"/>
+          <w:szCs w:val="28"/>
+        </w:rPr>
+        <w:t xml:space="preserve">Решить симплексным методом, с использованием симплексной таблицы при следующих условиях: </w:t>
+      </w:r>
+    </w:p>
+    <w:p>
+      <w:pPr/>
+      <w:r>
+        <w:rPr>
+          <w:lang w:val="ru-RU"/>
+          <w:rFonts w:ascii="Calibri" w:hAnsi="Calibri" w:cs="Calibri"/>
+          <w:sz w:val="28"/>
+          <w:szCs w:val="28"/>
+        </w:rPr>
+        <w:t xml:space="preserve"> -10x1+(5x2) &lt;= 2</w:t>
+      </w:r>
+    </w:p>
+    <w:p>
+      <w:pPr/>
+      <w:r>
+        <w:rPr>
+          <w:lang w:val="ru-RU"/>
+          <w:rFonts w:ascii="Calibri" w:hAnsi="Calibri" w:cs="Calibri"/>
+          <w:sz w:val="28"/>
+          <w:szCs w:val="28"/>
+        </w:rPr>
+        <w:t xml:space="preserve"> 5x1+(-2x2) &lt;= 7</w:t>
+      </w:r>
+    </w:p>
+    <w:p>
+      <w:pPr/>
+      <w:r>
+        <w:rPr>
+          <w:lang w:val="ru-RU"/>
+          <w:rFonts w:ascii="Calibri" w:hAnsi="Calibri" w:cs="Calibri"/>
+          <w:sz w:val="28"/>
+          <w:szCs w:val="28"/>
+        </w:rPr>
+        <w:t xml:space="preserve"> -10x1+(5x2) &lt;= 0</w:t>
+      </w:r>
+    </w:p>
+    <w:p>
+      <w:pPr/>
+      <w:r>
+        <w:rPr>
+          <w:lang w:val="ru-RU"/>
+          <w:rFonts w:ascii="Calibri" w:hAnsi="Calibri" w:cs="Calibri"/>
+          <w:sz w:val="28"/>
+          <w:szCs w:val="28"/>
+        </w:rPr>
+        <w:t xml:space="preserve"> 10x1+(-8x2) &lt;= 2</w:t>
+      </w:r>
+    </w:p>
+    <w:p>
+      <w:pPr/>
+      <w:r>
+        <w:rPr>
+          <w:lang w:val="ru-RU"/>
+          <w:rFonts w:ascii="Calibri" w:hAnsi="Calibri" w:cs="Calibri"/>
+          <w:sz w:val="28"/>
+          <w:szCs w:val="28"/>
+        </w:rPr>
+        <w:t xml:space="preserve"> x1x2 &gt;= 0</w:t>
+      </w:r>
+    </w:p>
+    <w:p>
+      <w:pPr/>
+      <w:r>
+        <w:rPr>
+          <w:lang w:val="ru-RU"/>
+          <w:rFonts w:ascii="Calibri" w:hAnsi="Calibri" w:cs="Calibri"/>
+          <w:sz w:val="28"/>
+          <w:szCs w:val="28"/>
+        </w:rPr>
+        <w:t>F(x1,x2) = 13x1 + (-14x2) -&gt; min</w:t>
+      </w:r>
+    </w:p>
+    <w:p>
+      <w:pPr>
+        <w:rPr>
+          <w:rFonts/>
+          <w:sz w:val="28"/>
+          <w:szCs w:val="28"/>
+        </w:rPr>
+      </w:pPr>
+    </w:p>
+    <w:p>
+      <w:pPr>
+        <w:jc w:val="center"/>
+      </w:pPr>
+      <w:r>
+        <w:rPr>
+          <w:lang w:val="ru-RU"/>
+          <w:rFonts w:ascii="Calibri" w:hAnsi="Calibri" w:cs="Calibri"/>
+          <w:sz w:val="28"/>
+          <w:szCs w:val="28"/>
+        </w:rPr>
+        <w:t>Билет №9</w:t>
+      </w:r>
+    </w:p>
+    <w:p>
+      <w:pPr/>
+      <w:r>
+        <w:rPr>
+          <w:lang w:val="ru-RU"/>
+          <w:rFonts w:ascii="Calibri" w:hAnsi="Calibri" w:cs="Calibri"/>
+          <w:sz w:val="28"/>
+          <w:szCs w:val="28"/>
+        </w:rPr>
+        <w:t xml:space="preserve">Решить симплексным методом, с использованием симплексной таблицы при следующих условиях: </w:t>
+      </w:r>
+    </w:p>
+    <w:p>
+      <w:pPr/>
+      <w:r>
+        <w:rPr>
+          <w:lang w:val="ru-RU"/>
+          <w:rFonts w:ascii="Calibri" w:hAnsi="Calibri" w:cs="Calibri"/>
+          <w:sz w:val="28"/>
+          <w:szCs w:val="28"/>
+        </w:rPr>
+        <w:t xml:space="preserve"> 9x1+(-2x2) &lt;= 14</w:t>
+      </w:r>
+    </w:p>
+    <w:p>
+      <w:pPr/>
+      <w:r>
+        <w:rPr>
+          <w:lang w:val="ru-RU"/>
+          <w:rFonts w:ascii="Calibri" w:hAnsi="Calibri" w:cs="Calibri"/>
+          <w:sz w:val="28"/>
+          <w:szCs w:val="28"/>
+        </w:rPr>
+        <w:t xml:space="preserve"> 10x1+(-14x2) &lt;= 1</w:t>
+      </w:r>
+    </w:p>
+    <w:p>
+      <w:pPr/>
+      <w:r>
+        <w:rPr>
+          <w:lang w:val="ru-RU"/>
+          <w:rFonts w:ascii="Calibri" w:hAnsi="Calibri" w:cs="Calibri"/>
+          <w:sz w:val="28"/>
+          <w:szCs w:val="28"/>
+        </w:rPr>
+        <w:t xml:space="preserve"> 4x1+(-10x2) &lt;= 13</w:t>
+      </w:r>
+    </w:p>
+    <w:p>
+      <w:pPr/>
+      <w:r>
+        <w:rPr>
+          <w:lang w:val="ru-RU"/>
+          <w:rFonts w:ascii="Calibri" w:hAnsi="Calibri" w:cs="Calibri"/>
+          <w:sz w:val="28"/>
+          <w:szCs w:val="28"/>
+        </w:rPr>
+        <w:t xml:space="preserve"> -4x1+(2x2) &lt;= 6</w:t>
+      </w:r>
+    </w:p>
+    <w:p>
+      <w:pPr/>
+      <w:r>
+        <w:rPr>
+          <w:lang w:val="ru-RU"/>
+          <w:rFonts w:ascii="Calibri" w:hAnsi="Calibri" w:cs="Calibri"/>
+          <w:sz w:val="28"/>
+          <w:szCs w:val="28"/>
+        </w:rPr>
+        <w:t xml:space="preserve"> x1x2 &gt;= 0</w:t>
+      </w:r>
+    </w:p>
+    <w:p>
+      <w:pPr/>
+      <w:r>
+        <w:rPr>
+          <w:lang w:val="ru-RU"/>
+          <w:rFonts w:ascii="Calibri" w:hAnsi="Calibri" w:cs="Calibri"/>
+          <w:sz w:val="28"/>
+          <w:szCs w:val="28"/>
+        </w:rPr>
+        <w:t>F(x1,x2) = 5x1 + (-3x2) -&gt; min</w:t>
+      </w:r>
+    </w:p>
+    <w:p>
+      <w:pPr>
+        <w:rPr>
+          <w:rFonts/>
+          <w:sz w:val="28"/>
+          <w:szCs w:val="28"/>
+        </w:rPr>
+      </w:pPr>
+    </w:p>
+    <w:p>
+      <w:pPr>
+        <w:jc w:val="center"/>
+      </w:pPr>
+      <w:r>
+        <w:rPr>
+          <w:lang w:val="ru-RU"/>
+          <w:rFonts w:ascii="Calibri" w:hAnsi="Calibri" w:cs="Calibri"/>
+          <w:sz w:val="28"/>
+          <w:szCs w:val="28"/>
+        </w:rPr>
+        <w:t>Билет №10</w:t>
+      </w:r>
+    </w:p>
+    <w:p>
+      <w:pPr/>
+      <w:r>
+        <w:rPr>
+          <w:lang w:val="ru-RU"/>
+          <w:rFonts w:ascii="Calibri" w:hAnsi="Calibri" w:cs="Calibri"/>
+          <w:sz w:val="28"/>
+          <w:szCs w:val="28"/>
+        </w:rPr>
+        <w:t xml:space="preserve">Решить симплексным методом, с использованием симплексной таблицы при следующих условиях: </w:t>
+      </w:r>
+    </w:p>
+    <w:p>
+      <w:pPr/>
+      <w:r>
+        <w:rPr>
+          <w:lang w:val="ru-RU"/>
+          <w:rFonts w:ascii="Calibri" w:hAnsi="Calibri" w:cs="Calibri"/>
+          <w:sz w:val="28"/>
+          <w:szCs w:val="28"/>
+        </w:rPr>
+        <w:t xml:space="preserve"> 7x1+(1x2) &lt;= 10</w:t>
+      </w:r>
+    </w:p>
+    <w:p>
+      <w:pPr/>
+      <w:r>
+        <w:rPr>
+          <w:lang w:val="ru-RU"/>
+          <w:rFonts w:ascii="Calibri" w:hAnsi="Calibri" w:cs="Calibri"/>
+          <w:sz w:val="28"/>
+          <w:szCs w:val="28"/>
+        </w:rPr>
+        <w:t xml:space="preserve"> -7x1+(7x2) &lt;= 14</w:t>
+      </w:r>
+    </w:p>
+    <w:p>
+      <w:pPr/>
+      <w:r>
+        <w:rPr>
+          <w:lang w:val="ru-RU"/>
+          <w:rFonts w:ascii="Calibri" w:hAnsi="Calibri" w:cs="Calibri"/>
+          <w:sz w:val="28"/>
+          <w:szCs w:val="28"/>
+        </w:rPr>
+        <w:t xml:space="preserve"> 11x1+(-10x2) &lt;= 2</w:t>
+      </w:r>
+    </w:p>
+    <w:p>
+      <w:pPr/>
+      <w:r>
+        <w:rPr>
+          <w:lang w:val="ru-RU"/>
+          <w:rFonts w:ascii="Calibri" w:hAnsi="Calibri" w:cs="Calibri"/>
+          <w:sz w:val="28"/>
+          <w:szCs w:val="28"/>
+        </w:rPr>
+        <w:t xml:space="preserve"> -7x1+(4x2) &lt;= 11</w:t>
+      </w:r>
+    </w:p>
+    <w:p>
+      <w:pPr/>
+      <w:r>
+        <w:rPr>
+          <w:lang w:val="ru-RU"/>
+          <w:rFonts w:ascii="Calibri" w:hAnsi="Calibri" w:cs="Calibri"/>
+          <w:sz w:val="28"/>
+          <w:szCs w:val="28"/>
+        </w:rPr>
+        <w:t xml:space="preserve"> x1x2 &gt;= 0</w:t>
+      </w:r>
+    </w:p>
+    <w:p>
+      <w:pPr/>
+      <w:r>
+        <w:rPr>
+          <w:lang w:val="ru-RU"/>
+          <w:rFonts w:ascii="Calibri" w:hAnsi="Calibri" w:cs="Calibri"/>
+          <w:sz w:val="28"/>
+          <w:szCs w:val="28"/>
+        </w:rPr>
+        <w:t>F(x1,x2) = 4x1 + (-8x2) -&gt; min</w:t>
       </w:r>
     </w:p>
     <w:p>

</xml_diff>